<commit_message>
Menü fertig + dokumentiert
</commit_message>
<xml_diff>
--- a/Menü.docx
+++ b/Menü.docx
@@ -139,13 +139,7 @@
         </w:numPr>
       </w:pPr>
       <w:r>
-        <w:t>Nr 2</w:t>
-      </w:r>
-      <w:r>
-        <w:t xml:space="preserve"> (besseren Namen geben?)</w:t>
-      </w:r>
-      <w:r>
-        <w:t xml:space="preserve"> </w:t>
+        <w:t xml:space="preserve">Nr 2 (besseren Namen geben?) </w:t>
       </w:r>
     </w:p>
     <w:p>
@@ -157,10 +151,7 @@
         </w:numPr>
       </w:pPr>
       <w:r>
-        <w:t>Nr 3</w:t>
-      </w:r>
-      <w:r>
-        <w:t xml:space="preserve"> (besseren Namen geben?)</w:t>
+        <w:t>Nr 3 (besseren Namen geben?)</w:t>
       </w:r>
     </w:p>
     <w:p>
@@ -173,45 +164,48 @@
       </w:pPr>
       <w:r>
         <w:t>Fernsteuerung</w:t>
+      </w:r>
+    </w:p>
+    <w:p>
+      <w:pPr>
+        <w:pStyle w:val="Listenabsatz"/>
+        <w:numPr>
+          <w:ilvl w:val="0"/>
+          <w:numId w:val="1"/>
+        </w:numPr>
+      </w:pPr>
+      <w:r>
+        <w:t>Sicherheitstraining</w:t>
+      </w:r>
+    </w:p>
+    <w:p>
+      <w:pPr>
+        <w:pStyle w:val="Listenabsatz"/>
+        <w:numPr>
+          <w:ilvl w:val="0"/>
+          <w:numId w:val="1"/>
+        </w:numPr>
+      </w:pPr>
+      <w:r>
+        <w:t>Parcours</w:t>
+      </w:r>
+    </w:p>
+    <w:p>
+      <w:pPr>
+        <w:pStyle w:val="Listenabsatz"/>
+        <w:numPr>
+          <w:ilvl w:val="0"/>
+          <w:numId w:val="1"/>
+        </w:numPr>
+      </w:pPr>
+      <w:r>
+        <w:t>Spurgefuehrt</w:t>
+      </w:r>
+      <w:r>
+        <w:t xml:space="preserve"> (Ist das nicht auch eine Lenkung?)</w:t>
       </w:r>
       <w:bookmarkStart w:id="0" w:name="_GoBack"/>
       <w:bookmarkEnd w:id="0"/>
-    </w:p>
-    <w:p>
-      <w:pPr>
-        <w:pStyle w:val="Listenabsatz"/>
-        <w:numPr>
-          <w:ilvl w:val="0"/>
-          <w:numId w:val="1"/>
-        </w:numPr>
-      </w:pPr>
-      <w:r>
-        <w:t>Sicherheitstraining</w:t>
-      </w:r>
-    </w:p>
-    <w:p>
-      <w:pPr>
-        <w:pStyle w:val="Listenabsatz"/>
-        <w:numPr>
-          <w:ilvl w:val="0"/>
-          <w:numId w:val="1"/>
-        </w:numPr>
-      </w:pPr>
-      <w:r>
-        <w:t>Spazieren fahren</w:t>
-      </w:r>
-    </w:p>
-    <w:p>
-      <w:pPr>
-        <w:pStyle w:val="Listenabsatz"/>
-        <w:numPr>
-          <w:ilvl w:val="0"/>
-          <w:numId w:val="1"/>
-        </w:numPr>
-      </w:pPr>
-      <w:r>
-        <w:t>Spurgeführte Lenkung</w:t>
-      </w:r>
     </w:p>
     <w:sectPr>
       <w:pgSz w:w="11906" w:h="16838"/>

</xml_diff>